<commit_message>
Prueba desde GitHub Desktop
</commit_message>
<xml_diff>
--- a/Práctica final 1.docx
+++ b/Práctica final 1.docx
@@ -22,18 +22,15 @@
         </w:rPr>
         <w:t xml:space="preserve">Prueba para GitHub </w:t>
       </w:r>
-    </w:p>
-    <w:p>
-      <w:pPr>
-        <w:spacing w:after="0" w:line="276" w:lineRule="auto"/>
-        <w:jc w:val="both"/>
+      <w:r>
         <w:rPr>
           <w:rFonts w:ascii="Arial" w:hAnsi="Arial" w:cs="Arial"/>
           <w:b/>
           <w:sz w:val="24"/>
           <w:szCs w:val="24"/>
         </w:rPr>
-      </w:pPr>
+        <w:t>Desktop</w:t>
+      </w:r>
       <w:bookmarkStart w:id="0" w:name="_GoBack"/>
       <w:bookmarkEnd w:id="0"/>
     </w:p>
@@ -48,15 +45,6 @@
           <w:szCs w:val="24"/>
         </w:rPr>
       </w:pPr>
-      <w:r>
-        <w:rPr>
-          <w:rFonts w:ascii="Arial" w:hAnsi="Arial" w:cs="Arial"/>
-          <w:b/>
-          <w:sz w:val="24"/>
-          <w:szCs w:val="24"/>
-        </w:rPr>
-        <w:t>ENUNCIADO:</w:t>
-      </w:r>
     </w:p>
     <w:p>
       <w:pPr>
@@ -64,10 +52,20 @@
         <w:jc w:val="both"/>
         <w:rPr>
           <w:rFonts w:ascii="Arial" w:hAnsi="Arial" w:cs="Arial"/>
-          <w:sz w:val="24"/>
-          <w:szCs w:val="24"/>
-        </w:rPr>
-      </w:pPr>
+          <w:b/>
+          <w:sz w:val="24"/>
+          <w:szCs w:val="24"/>
+        </w:rPr>
+      </w:pPr>
+      <w:r>
+        <w:rPr>
+          <w:rFonts w:ascii="Arial" w:hAnsi="Arial" w:cs="Arial"/>
+          <w:b/>
+          <w:sz w:val="24"/>
+          <w:szCs w:val="24"/>
+        </w:rPr>
+        <w:t>ENUNCIADO:</w:t>
+      </w:r>
     </w:p>
     <w:p>
       <w:pPr>
@@ -79,6 +77,17 @@
           <w:szCs w:val="24"/>
         </w:rPr>
       </w:pPr>
+    </w:p>
+    <w:p>
+      <w:pPr>
+        <w:spacing w:after="0" w:line="276" w:lineRule="auto"/>
+        <w:jc w:val="both"/>
+        <w:rPr>
+          <w:rFonts w:ascii="Arial" w:hAnsi="Arial" w:cs="Arial"/>
+          <w:sz w:val="24"/>
+          <w:szCs w:val="24"/>
+        </w:rPr>
+      </w:pPr>
       <w:r>
         <w:rPr>
           <w:rFonts w:ascii="Arial" w:hAnsi="Arial" w:cs="Arial"/>
@@ -109,25 +118,7 @@
           <w:sz w:val="24"/>
           <w:szCs w:val="24"/>
         </w:rPr>
-        <w:t xml:space="preserve">una </w:t>
-      </w:r>
-      <w:proofErr w:type="spellStart"/>
-      <w:r>
-        <w:rPr>
-          <w:rFonts w:ascii="Arial" w:hAnsi="Arial" w:cs="Arial"/>
-          <w:sz w:val="24"/>
-          <w:szCs w:val="24"/>
-        </w:rPr>
-        <w:t>start</w:t>
-      </w:r>
-      <w:proofErr w:type="spellEnd"/>
-      <w:r>
-        <w:rPr>
-          <w:rFonts w:ascii="Arial" w:hAnsi="Arial" w:cs="Arial"/>
-          <w:sz w:val="24"/>
-          <w:szCs w:val="24"/>
-        </w:rPr>
-        <w:t>-up que preste servicios informáticos para un ámbito que debes definir (comercio, deportes, construcción, banca, asociaciones benéficas, entre muchos otros).</w:t>
+        <w:t>una start-up que preste servicios informáticos para un ámbito que debes definir (comercio, deportes, construcción, banca, asociaciones benéficas, entre muchos otros).</w:t>
       </w:r>
     </w:p>
     <w:p>
@@ -3946,7 +3937,7 @@
 </file>
 
 <file path=customXml/itemProps1.xml><?xml version="1.0" encoding="utf-8"?>
-<ds:datastoreItem xmlns:ds="http://schemas.openxmlformats.org/officeDocument/2006/customXml" ds:itemID="{7D1CAAB5-F2C4-4C2A-90CC-DC07C27B4124}">
+<ds:datastoreItem xmlns:ds="http://schemas.openxmlformats.org/officeDocument/2006/customXml" ds:itemID="{4614346B-832B-4753-978F-C8FF9EAFE822}">
   <ds:schemaRefs>
     <ds:schemaRef ds:uri="http://schemas.openxmlformats.org/officeDocument/2006/bibliography"/>
   </ds:schemaRefs>

</xml_diff>